<commit_message>
Corrected wrongly assigned documents.
</commit_message>
<xml_diff>
--- a/Project/Phase 1/Sprint 1/team_member_Guilherme_Fernandes/patterns_element4.docx
+++ b/Project/Phase 1/Sprint 1/team_member_Guilherme_Fernandes/patterns_element4.docx
@@ -60,60 +60,41 @@
     </w:p>
     <w:p>
       <w:pPr>
-        <w:spacing w:after="160"/>
-        <w:ind w:left="0" w:firstLine="0"/>
-        <w:rPr>
-          <w:b/>
-          <w:sz w:val="45"/>
-        </w:rPr>
-      </w:pPr>
-      <w:r>
-        <w:rPr>
-          <w:b/>
-          <w:sz w:val="45"/>
-        </w:rPr>
-        <w:t>Singleton:</w:t>
-      </w:r>
-      <w:r>
-        <w:rPr>
-          <w:b/>
-          <w:sz w:val="45"/>
-        </w:rPr>
-        <w:t xml:space="preserve"> </w:t>
-      </w:r>
-      <w:bookmarkStart w:id="0" w:name="_GoBack"/>
-      <w:bookmarkEnd w:id="0"/>
-      <w:r>
-        <w:t>java/net/sourceforge/ganttproject/document/webdav/MiltonResourceFactory.java</w:t>
-      </w:r>
-    </w:p>
-    <w:p>
-      <w:pPr>
-        <w:spacing w:after="160"/>
-        <w:ind w:left="0" w:firstLine="0"/>
-        <w:rPr>
-          <w:b/>
-          <w:sz w:val="45"/>
+        <w:jc w:val="center"/>
+        <w:rPr>
+          <w:b/>
+          <w:bCs/>
+          <w:sz w:val="48"/>
+          <w:szCs w:val="48"/>
+        </w:rPr>
+      </w:pPr>
+      <w:r>
+        <w:rPr>
+          <w:b/>
+          <w:bCs/>
+          <w:sz w:val="48"/>
+          <w:szCs w:val="48"/>
+        </w:rPr>
+        <w:t>Template design pattern</w:t>
+      </w:r>
+    </w:p>
+    <w:p>
+      <w:pPr>
+        <w:rPr>
+          <w:sz w:val="36"/>
+          <w:szCs w:val="36"/>
+          <w:lang w:val="pt-BR"/>
         </w:rPr>
       </w:pPr>
       <w:r>
         <w:rPr>
           <w:noProof/>
-          <w:lang w:eastAsia="en-US"/>
         </w:rPr>
         <w:drawing>
-          <wp:anchor distT="0" distB="0" distL="114300" distR="114300" simplePos="0" relativeHeight="251659264" behindDoc="1" locked="0" layoutInCell="1" allowOverlap="1" wp14:anchorId="163EA60F" wp14:editId="7C754EA2">
-            <wp:simplePos x="0" y="0"/>
-            <wp:positionH relativeFrom="column">
-              <wp:posOffset>-60960</wp:posOffset>
-            </wp:positionH>
-            <wp:positionV relativeFrom="paragraph">
-              <wp:posOffset>110490</wp:posOffset>
-            </wp:positionV>
-            <wp:extent cx="5612130" cy="1019175"/>
-            <wp:effectExtent l="0" t="0" r="7620" b="9525"/>
-            <wp:wrapNone/>
-            <wp:docPr id="2" name="Imagem 2"/>
+          <wp:inline distT="0" distB="0" distL="0" distR="0" wp14:anchorId="323CE41D" wp14:editId="6507E960">
+            <wp:extent cx="5731510" cy="4746625"/>
+            <wp:effectExtent l="0" t="0" r="2540" b="0"/>
+            <wp:docPr id="11" name="Picture 3" descr="Text&#10;&#10;Description automatically generated"/>
             <wp:cNvGraphicFramePr>
               <a:graphicFrameLocks xmlns:a="http://schemas.openxmlformats.org/drawingml/2006/main" noChangeAspect="1"/>
             </wp:cNvGraphicFramePr>
@@ -121,17 +102,11 @@
               <a:graphicData uri="http://schemas.openxmlformats.org/drawingml/2006/picture">
                 <pic:pic xmlns:pic="http://schemas.openxmlformats.org/drawingml/2006/picture">
                   <pic:nvPicPr>
-                    <pic:cNvPr id="1" name=""/>
+                    <pic:cNvPr id="3" name="Picture 3" descr="Text&#10;&#10;Description automatically generated"/>
                     <pic:cNvPicPr/>
                   </pic:nvPicPr>
                   <pic:blipFill>
-                    <a:blip r:embed="rId5">
-                      <a:extLst>
-                        <a:ext uri="{28A0092B-C50C-407E-A947-70E740481C1C}">
-                          <a14:useLocalDpi xmlns:a14="http://schemas.microsoft.com/office/drawing/2010/main" val="0"/>
-                        </a:ext>
-                      </a:extLst>
-                    </a:blip>
+                    <a:blip r:embed="rId5"/>
                     <a:stretch>
                       <a:fillRect/>
                     </a:stretch>
@@ -139,7 +114,7 @@
                   <pic:spPr>
                     <a:xfrm>
                       <a:off x="0" y="0"/>
-                      <a:ext cx="5612130" cy="1019175"/>
+                      <a:ext cx="5731510" cy="4746625"/>
                     </a:xfrm>
                     <a:prstGeom prst="rect">
                       <a:avLst/>
@@ -148,12 +123,100 @@
                 </pic:pic>
               </a:graphicData>
             </a:graphic>
-          </wp:anchor>
+          </wp:inline>
         </w:drawing>
       </w:r>
     </w:p>
     <w:p>
       <w:pPr>
+        <w:rPr>
+          <w:sz w:val="36"/>
+          <w:szCs w:val="36"/>
+          <w:lang w:val="pt-BR"/>
+        </w:rPr>
+      </w:pPr>
+      <w:r>
+        <w:rPr>
+          <w:b/>
+        </w:rPr>
+        <w:t>Localização:</w:t>
+      </w:r>
+      <w:r>
+        <w:rPr>
+          <w:lang w:val="pt-BR"/>
+        </w:rPr>
+        <w:t xml:space="preserve"> </w:t>
+      </w:r>
+      <w:r>
+        <w:t>ganttproject\src\main\java\net.sourceforge.ganttproject\io</w:t>
+      </w:r>
+    </w:p>
+    <w:p>
+      <w:pPr>
+        <w:rPr>
+          <w:sz w:val="36"/>
+          <w:szCs w:val="36"/>
+          <w:lang w:val="pt-BR"/>
+        </w:rPr>
+      </w:pPr>
+      <w:r>
+        <w:rPr>
+          <w:b/>
+        </w:rPr>
+        <w:t>Superclasse:</w:t>
+      </w:r>
+      <w:r>
+        <w:rPr>
+          <w:sz w:val="36"/>
+          <w:szCs w:val="36"/>
+          <w:lang w:val="pt-BR"/>
+        </w:rPr>
+        <w:t xml:space="preserve"> </w:t>
+      </w:r>
+      <w:r>
+        <w:t>SaverBase</w:t>
+      </w:r>
+    </w:p>
+    <w:p>
+      <w:r>
+        <w:rPr>
+          <w:b/>
+        </w:rPr>
+        <w:t>Subclasses:</w:t>
+      </w:r>
+      <w:r>
+        <w:rPr>
+          <w:sz w:val="36"/>
+          <w:szCs w:val="36"/>
+          <w:lang w:val="pt-BR"/>
+        </w:rPr>
+        <w:t xml:space="preserve"> </w:t>
+      </w:r>
+      <w:r>
+        <w:t xml:space="preserve">ResourceSaver, VacationSaver, ViewSaver, </w:t>
+      </w:r>
+      <w:proofErr w:type="spellStart"/>
+      <w:r>
+        <w:t>HistorySaver</w:t>
+      </w:r>
+      <w:proofErr w:type="spellEnd"/>
+      <w:r>
+        <w:t xml:space="preserve">, </w:t>
+      </w:r>
+      <w:proofErr w:type="spellStart"/>
+      <w:r>
+        <w:t>OptionSaver</w:t>
+      </w:r>
+      <w:proofErr w:type="spellEnd"/>
+      <w:r>
+        <w:t>, entre outros.</w:t>
+      </w:r>
+    </w:p>
+    <w:p/>
+    <w:p/>
+    <w:p/>
+    <w:p>
+      <w:pPr>
         <w:spacing w:after="160"/>
         <w:ind w:left="0" w:firstLine="0"/>
         <w:rPr>
@@ -161,34 +224,27 @@
           <w:sz w:val="45"/>
         </w:rPr>
       </w:pPr>
-    </w:p>
-    <w:p>
-      <w:pPr>
-        <w:spacing w:after="160"/>
-        <w:ind w:left="0" w:firstLine="0"/>
-        <w:rPr>
-          <w:b/>
-          <w:sz w:val="45"/>
-        </w:rPr>
-      </w:pPr>
+      <w:bookmarkStart w:id="0" w:name="_GoBack"/>
+      <w:bookmarkEnd w:id="0"/>
       <w:r>
         <w:rPr>
           <w:noProof/>
           <w:lang w:eastAsia="en-US"/>
         </w:rPr>
+        <w:lastRenderedPageBreak/>
         <w:drawing>
-          <wp:anchor distT="0" distB="0" distL="114300" distR="114300" simplePos="0" relativeHeight="251658240" behindDoc="1" locked="0" layoutInCell="1" allowOverlap="1" wp14:anchorId="5B4AB6BD" wp14:editId="5C51542A">
+          <wp:anchor distT="0" distB="0" distL="114300" distR="114300" simplePos="0" relativeHeight="251660288" behindDoc="1" locked="0" layoutInCell="1" allowOverlap="1" wp14:anchorId="223E76D0" wp14:editId="5160BB2A">
             <wp:simplePos x="0" y="0"/>
             <wp:positionH relativeFrom="column">
-              <wp:posOffset>-60960</wp:posOffset>
+              <wp:posOffset>-3810</wp:posOffset>
             </wp:positionH>
             <wp:positionV relativeFrom="paragraph">
-              <wp:posOffset>306705</wp:posOffset>
+              <wp:posOffset>424180</wp:posOffset>
             </wp:positionV>
-            <wp:extent cx="5457825" cy="1971675"/>
-            <wp:effectExtent l="0" t="0" r="9525" b="9525"/>
+            <wp:extent cx="5612130" cy="1711960"/>
+            <wp:effectExtent l="0" t="0" r="7620" b="2540"/>
             <wp:wrapNone/>
-            <wp:docPr id="1" name="Imagem 1"/>
+            <wp:docPr id="3" name="Imagem 3"/>
             <wp:cNvGraphicFramePr>
               <a:graphicFrameLocks xmlns:a="http://schemas.openxmlformats.org/drawingml/2006/main" noChangeAspect="1"/>
             </wp:cNvGraphicFramePr>
@@ -214,7 +270,7 @@
                   <pic:spPr>
                     <a:xfrm>
                       <a:off x="0" y="0"/>
-                      <a:ext cx="5457825" cy="1971675"/>
+                      <a:ext cx="5612130" cy="1711960"/>
                     </a:xfrm>
                     <a:prstGeom prst="rect">
                       <a:avLst/>
@@ -226,6 +282,47 @@
           </wp:anchor>
         </w:drawing>
       </w:r>
+      <w:r>
+        <w:rPr>
+          <w:b/>
+          <w:sz w:val="45"/>
+        </w:rPr>
+        <w:t>Command:</w:t>
+      </w:r>
+      <w:r>
+        <w:rPr>
+          <w:b/>
+          <w:sz w:val="45"/>
+        </w:rPr>
+        <w:t xml:space="preserve"> </w:t>
+      </w:r>
+      <w:r>
+        <w:t>java/net/</w:t>
+      </w:r>
+      <w:proofErr w:type="spellStart"/>
+      <w:r>
+        <w:t>sourceforge</w:t>
+      </w:r>
+      <w:proofErr w:type="spellEnd"/>
+      <w:r>
+        <w:t>/</w:t>
+      </w:r>
+      <w:proofErr w:type="spellStart"/>
+      <w:r>
+        <w:t>ganttproject</w:t>
+      </w:r>
+      <w:proofErr w:type="spellEnd"/>
+      <w:r>
+        <w:t>/</w:t>
+      </w:r>
+      <w:proofErr w:type="spellStart"/>
+      <w:r>
+        <w:t>gui</w:t>
+      </w:r>
+      <w:proofErr w:type="spellEnd"/>
+      <w:r>
+        <w:t>/view/ViewManagerImpl.java</w:t>
+      </w:r>
     </w:p>
     <w:p>
       <w:pPr>
@@ -251,12 +348,20 @@
       <w:pPr>
         <w:spacing w:after="160"/>
         <w:ind w:left="0" w:firstLine="0"/>
+        <w:rPr>
+          <w:b/>
+          <w:sz w:val="45"/>
+        </w:rPr>
       </w:pPr>
     </w:p>
     <w:p>
       <w:pPr>
         <w:spacing w:after="160"/>
         <w:ind w:left="0" w:firstLine="0"/>
+        <w:rPr>
+          <w:b/>
+          <w:sz w:val="45"/>
+        </w:rPr>
       </w:pPr>
     </w:p>
     <w:p>
@@ -264,118 +369,55 @@
         <w:spacing w:after="160"/>
         <w:ind w:left="0" w:firstLine="0"/>
       </w:pPr>
+      <w:proofErr w:type="spellStart"/>
+      <w:r>
+        <w:t>ViewHolder</w:t>
+      </w:r>
+      <w:proofErr w:type="spellEnd"/>
+      <w:r>
+        <w:t xml:space="preserve"> </w:t>
+      </w:r>
+      <w:r>
+        <w:t>h</w:t>
+      </w:r>
+      <w:r>
+        <w:t xml:space="preserve">as access to a </w:t>
+      </w:r>
+      <w:proofErr w:type="spellStart"/>
+      <w:r>
+        <w:t>ViewManager</w:t>
+      </w:r>
+      <w:proofErr w:type="spellEnd"/>
+      <w:r>
+        <w:t xml:space="preserve"> that is responsible to create and call classes to perform certain actions.</w:t>
+      </w:r>
+      <w:r>
+        <w:t xml:space="preserve"> </w:t>
+      </w:r>
     </w:p>
     <w:p>
       <w:pPr>
         <w:spacing w:after="160"/>
         <w:ind w:left="0" w:firstLine="0"/>
+      </w:pPr>
+      <w:r>
         <w:rPr>
           <w:noProof/>
           <w:lang w:eastAsia="en-US"/>
         </w:rPr>
-      </w:pPr>
-      <w:r>
-        <w:t>Ensures the creat</w:t>
-      </w:r>
-      <w:r>
-        <w:t>ion of only one Milton Resource for each user (given its username and password).</w:t>
-      </w:r>
-      <w:r>
-        <w:rPr>
-          <w:noProof/>
-          <w:lang w:eastAsia="en-US"/>
-        </w:rPr>
-        <w:t xml:space="preserve"> </w:t>
-      </w:r>
-    </w:p>
-    <w:p>
-      <w:pPr>
-        <w:spacing w:after="160"/>
-        <w:ind w:left="0" w:firstLine="0"/>
-        <w:rPr>
-          <w:noProof/>
-          <w:lang w:eastAsia="en-US"/>
-        </w:rPr>
-      </w:pPr>
-    </w:p>
-    <w:p>
-      <w:pPr>
-        <w:spacing w:after="160"/>
-        <w:ind w:left="0" w:firstLine="0"/>
-        <w:rPr>
-          <w:b/>
-          <w:sz w:val="45"/>
-        </w:rPr>
-      </w:pPr>
-    </w:p>
-    <w:p>
-      <w:pPr>
-        <w:spacing w:after="160"/>
-        <w:ind w:left="0" w:firstLine="0"/>
-        <w:rPr>
-          <w:b/>
-          <w:sz w:val="45"/>
-        </w:rPr>
-      </w:pPr>
-    </w:p>
-    <w:p>
-      <w:pPr>
-        <w:spacing w:after="160"/>
-        <w:ind w:left="0" w:firstLine="0"/>
-        <w:rPr>
-          <w:b/>
-          <w:sz w:val="45"/>
-        </w:rPr>
-      </w:pPr>
-    </w:p>
-    <w:p>
-      <w:pPr>
-        <w:spacing w:after="160"/>
-        <w:ind w:left="0" w:firstLine="0"/>
-        <w:rPr>
-          <w:b/>
-          <w:sz w:val="45"/>
-        </w:rPr>
-      </w:pPr>
-    </w:p>
-    <w:p>
-      <w:pPr>
-        <w:spacing w:after="160"/>
-        <w:ind w:left="0" w:firstLine="0"/>
-        <w:rPr>
-          <w:b/>
-          <w:sz w:val="45"/>
-        </w:rPr>
-      </w:pPr>
-    </w:p>
-    <w:p>
-      <w:pPr>
-        <w:spacing w:after="160"/>
-        <w:ind w:left="0" w:firstLine="0"/>
-        <w:rPr>
-          <w:b/>
-          <w:sz w:val="45"/>
-        </w:rPr>
-      </w:pPr>
-      <w:r>
-        <w:rPr>
-          <w:noProof/>
-          <w:lang w:eastAsia="en-US"/>
-        </w:rPr>
-        <w:lastRenderedPageBreak/>
         <w:drawing>
-          <wp:anchor distT="0" distB="0" distL="114300" distR="114300" simplePos="0" relativeHeight="251660288" behindDoc="1" locked="0" layoutInCell="1" allowOverlap="1" wp14:anchorId="071D30C2" wp14:editId="05E4404C">
+          <wp:anchor distT="0" distB="0" distL="114300" distR="114300" simplePos="0" relativeHeight="251661312" behindDoc="1" locked="0" layoutInCell="1" allowOverlap="1" wp14:anchorId="06F44C8D" wp14:editId="65297198">
             <wp:simplePos x="0" y="0"/>
             <wp:positionH relativeFrom="column">
               <wp:posOffset>-3810</wp:posOffset>
             </wp:positionH>
             <wp:positionV relativeFrom="paragraph">
-              <wp:posOffset>424180</wp:posOffset>
+              <wp:posOffset>25400</wp:posOffset>
             </wp:positionV>
-            <wp:extent cx="5612130" cy="1711960"/>
-            <wp:effectExtent l="0" t="0" r="7620" b="2540"/>
+            <wp:extent cx="5612130" cy="2087880"/>
+            <wp:effectExtent l="0" t="0" r="7620" b="7620"/>
             <wp:wrapNone/>
-            <wp:docPr id="3" name="Imagem 3"/>
+            <wp:docPr id="4" name="Imagem 4"/>
             <wp:cNvGraphicFramePr>
               <a:graphicFrameLocks xmlns:a="http://schemas.openxmlformats.org/drawingml/2006/main" noChangeAspect="1"/>
             </wp:cNvGraphicFramePr>
@@ -401,173 +443,6 @@
                   <pic:spPr>
                     <a:xfrm>
                       <a:off x="0" y="0"/>
-                      <a:ext cx="5612130" cy="1711960"/>
-                    </a:xfrm>
-                    <a:prstGeom prst="rect">
-                      <a:avLst/>
-                    </a:prstGeom>
-                  </pic:spPr>
-                </pic:pic>
-              </a:graphicData>
-            </a:graphic>
-          </wp:anchor>
-        </w:drawing>
-      </w:r>
-      <w:r>
-        <w:rPr>
-          <w:b/>
-          <w:sz w:val="45"/>
-        </w:rPr>
-        <w:t>Command:</w:t>
-      </w:r>
-      <w:r>
-        <w:rPr>
-          <w:b/>
-          <w:sz w:val="45"/>
-        </w:rPr>
-        <w:t xml:space="preserve"> </w:t>
-      </w:r>
-      <w:r>
-        <w:t>java/net/</w:t>
-      </w:r>
-      <w:proofErr w:type="spellStart"/>
-      <w:r>
-        <w:t>sourceforge</w:t>
-      </w:r>
-      <w:proofErr w:type="spellEnd"/>
-      <w:r>
-        <w:t>/</w:t>
-      </w:r>
-      <w:proofErr w:type="spellStart"/>
-      <w:r>
-        <w:t>ganttproject</w:t>
-      </w:r>
-      <w:proofErr w:type="spellEnd"/>
-      <w:r>
-        <w:t>/</w:t>
-      </w:r>
-      <w:proofErr w:type="spellStart"/>
-      <w:r>
-        <w:t>gui</w:t>
-      </w:r>
-      <w:proofErr w:type="spellEnd"/>
-      <w:r>
-        <w:t>/view/ViewManagerImpl.java</w:t>
-      </w:r>
-    </w:p>
-    <w:p>
-      <w:pPr>
-        <w:spacing w:after="160"/>
-        <w:ind w:left="0" w:firstLine="0"/>
-        <w:rPr>
-          <w:b/>
-          <w:sz w:val="45"/>
-        </w:rPr>
-      </w:pPr>
-    </w:p>
-    <w:p>
-      <w:pPr>
-        <w:spacing w:after="160"/>
-        <w:ind w:left="0" w:firstLine="0"/>
-        <w:rPr>
-          <w:b/>
-          <w:sz w:val="45"/>
-        </w:rPr>
-      </w:pPr>
-    </w:p>
-    <w:p>
-      <w:pPr>
-        <w:spacing w:after="160"/>
-        <w:ind w:left="0" w:firstLine="0"/>
-        <w:rPr>
-          <w:b/>
-          <w:sz w:val="45"/>
-        </w:rPr>
-      </w:pPr>
-    </w:p>
-    <w:p>
-      <w:pPr>
-        <w:spacing w:after="160"/>
-        <w:ind w:left="0" w:firstLine="0"/>
-        <w:rPr>
-          <w:b/>
-          <w:sz w:val="45"/>
-        </w:rPr>
-      </w:pPr>
-    </w:p>
-    <w:p>
-      <w:pPr>
-        <w:spacing w:after="160"/>
-        <w:ind w:left="0" w:firstLine="0"/>
-      </w:pPr>
-      <w:proofErr w:type="spellStart"/>
-      <w:r>
-        <w:t>ViewHolder</w:t>
-      </w:r>
-      <w:proofErr w:type="spellEnd"/>
-      <w:r>
-        <w:t xml:space="preserve"> as access to a </w:t>
-      </w:r>
-      <w:proofErr w:type="spellStart"/>
-      <w:r>
-        <w:t>ViewManager</w:t>
-      </w:r>
-      <w:proofErr w:type="spellEnd"/>
-      <w:r>
-        <w:t xml:space="preserve"> that is responsible to create and call classes to perform certain actions.</w:t>
-      </w:r>
-      <w:r>
-        <w:t xml:space="preserve"> </w:t>
-      </w:r>
-    </w:p>
-    <w:p>
-      <w:pPr>
-        <w:spacing w:after="160"/>
-        <w:ind w:left="0" w:firstLine="0"/>
-      </w:pPr>
-      <w:r>
-        <w:rPr>
-          <w:noProof/>
-          <w:lang w:eastAsia="en-US"/>
-        </w:rPr>
-        <w:drawing>
-          <wp:anchor distT="0" distB="0" distL="114300" distR="114300" simplePos="0" relativeHeight="251661312" behindDoc="1" locked="0" layoutInCell="1" allowOverlap="1" wp14:anchorId="06F44C8D" wp14:editId="65297198">
-            <wp:simplePos x="0" y="0"/>
-            <wp:positionH relativeFrom="column">
-              <wp:posOffset>-3810</wp:posOffset>
-            </wp:positionH>
-            <wp:positionV relativeFrom="paragraph">
-              <wp:posOffset>25400</wp:posOffset>
-            </wp:positionV>
-            <wp:extent cx="5612130" cy="2087880"/>
-            <wp:effectExtent l="0" t="0" r="7620" b="7620"/>
-            <wp:wrapNone/>
-            <wp:docPr id="4" name="Imagem 4"/>
-            <wp:cNvGraphicFramePr>
-              <a:graphicFrameLocks xmlns:a="http://schemas.openxmlformats.org/drawingml/2006/main" noChangeAspect="1"/>
-            </wp:cNvGraphicFramePr>
-            <a:graphic xmlns:a="http://schemas.openxmlformats.org/drawingml/2006/main">
-              <a:graphicData uri="http://schemas.openxmlformats.org/drawingml/2006/picture">
-                <pic:pic xmlns:pic="http://schemas.openxmlformats.org/drawingml/2006/picture">
-                  <pic:nvPicPr>
-                    <pic:cNvPr id="1" name=""/>
-                    <pic:cNvPicPr/>
-                  </pic:nvPicPr>
-                  <pic:blipFill>
-                    <a:blip r:embed="rId8">
-                      <a:extLst>
-                        <a:ext uri="{28A0092B-C50C-407E-A947-70E740481C1C}">
-                          <a14:useLocalDpi xmlns:a14="http://schemas.microsoft.com/office/drawing/2010/main" val="0"/>
-                        </a:ext>
-                      </a:extLst>
-                    </a:blip>
-                    <a:stretch>
-                      <a:fillRect/>
-                    </a:stretch>
-                  </pic:blipFill>
-                  <pic:spPr>
-                    <a:xfrm>
-                      <a:off x="0" y="0"/>
                       <a:ext cx="5612130" cy="2087880"/>
                     </a:xfrm>
                     <a:prstGeom prst="rect">
@@ -651,7 +526,7 @@
                     <pic:cNvPicPr/>
                   </pic:nvPicPr>
                   <pic:blipFill>
-                    <a:blip r:embed="rId9">
+                    <a:blip r:embed="rId8">
                       <a:extLst>
                         <a:ext uri="{28A0092B-C50C-407E-A947-70E740481C1C}">
                           <a14:useLocalDpi xmlns:a14="http://schemas.microsoft.com/office/drawing/2010/main" val="0"/>
@@ -789,7 +664,7 @@
                     <pic:cNvPicPr/>
                   </pic:nvPicPr>
                   <pic:blipFill>
-                    <a:blip r:embed="rId10">
+                    <a:blip r:embed="rId9">
                       <a:extLst>
                         <a:ext uri="{28A0092B-C50C-407E-A947-70E740481C1C}">
                           <a14:useLocalDpi xmlns:a14="http://schemas.microsoft.com/office/drawing/2010/main" val="0"/>
@@ -855,6 +730,78 @@
             <wp:effectExtent l="0" t="0" r="7620" b="0"/>
             <wp:wrapNone/>
             <wp:docPr id="7" name="Imagem 7"/>
+            <wp:cNvGraphicFramePr>
+              <a:graphicFrameLocks xmlns:a="http://schemas.openxmlformats.org/drawingml/2006/main" noChangeAspect="1"/>
+            </wp:cNvGraphicFramePr>
+            <a:graphic xmlns:a="http://schemas.openxmlformats.org/drawingml/2006/main">
+              <a:graphicData uri="http://schemas.openxmlformats.org/drawingml/2006/picture">
+                <pic:pic xmlns:pic="http://schemas.openxmlformats.org/drawingml/2006/picture">
+                  <pic:nvPicPr>
+                    <pic:cNvPr id="1" name=""/>
+                    <pic:cNvPicPr/>
+                  </pic:nvPicPr>
+                  <pic:blipFill>
+                    <a:blip r:embed="rId10">
+                      <a:extLst>
+                        <a:ext uri="{28A0092B-C50C-407E-A947-70E740481C1C}">
+                          <a14:useLocalDpi xmlns:a14="http://schemas.microsoft.com/office/drawing/2010/main" val="0"/>
+                        </a:ext>
+                      </a:extLst>
+                    </a:blip>
+                    <a:stretch>
+                      <a:fillRect/>
+                    </a:stretch>
+                  </pic:blipFill>
+                  <pic:spPr>
+                    <a:xfrm>
+                      <a:off x="0" y="0"/>
+                      <a:ext cx="5612130" cy="1109345"/>
+                    </a:xfrm>
+                    <a:prstGeom prst="rect">
+                      <a:avLst/>
+                    </a:prstGeom>
+                  </pic:spPr>
+                </pic:pic>
+              </a:graphicData>
+            </a:graphic>
+          </wp:anchor>
+        </w:drawing>
+      </w:r>
+      <w:r>
+        <w:rPr>
+          <w:b/>
+        </w:rPr>
+        <w:br w:type="page"/>
+      </w:r>
+    </w:p>
+    <w:p>
+      <w:pPr>
+        <w:spacing w:after="160"/>
+        <w:ind w:left="0" w:firstLine="0"/>
+        <w:rPr>
+          <w:b/>
+          <w:sz w:val="45"/>
+        </w:rPr>
+      </w:pPr>
+      <w:r>
+        <w:rPr>
+          <w:noProof/>
+          <w:lang w:eastAsia="en-US"/>
+        </w:rPr>
+        <w:lastRenderedPageBreak/>
+        <w:drawing>
+          <wp:anchor distT="0" distB="0" distL="114300" distR="114300" simplePos="0" relativeHeight="251665408" behindDoc="1" locked="0" layoutInCell="1" allowOverlap="1" wp14:anchorId="7A8B3310" wp14:editId="4932E4D9">
+            <wp:simplePos x="0" y="0"/>
+            <wp:positionH relativeFrom="margin">
+              <wp:posOffset>-3810</wp:posOffset>
+            </wp:positionH>
+            <wp:positionV relativeFrom="paragraph">
+              <wp:posOffset>394335</wp:posOffset>
+            </wp:positionV>
+            <wp:extent cx="5612130" cy="1452245"/>
+            <wp:effectExtent l="0" t="0" r="7620" b="0"/>
+            <wp:wrapNone/>
+            <wp:docPr id="8" name="Imagem 8"/>
             <wp:cNvGraphicFramePr>
               <a:graphicFrameLocks xmlns:a="http://schemas.openxmlformats.org/drawingml/2006/main" noChangeAspect="1"/>
             </wp:cNvGraphicFramePr>
@@ -880,7 +827,7 @@
                   <pic:spPr>
                     <a:xfrm>
                       <a:off x="0" y="0"/>
-                      <a:ext cx="5612130" cy="1109345"/>
+                      <a:ext cx="5612130" cy="1452245"/>
                     </a:xfrm>
                     <a:prstGeom prst="rect">
                       <a:avLst/>
@@ -895,17 +842,110 @@
       <w:r>
         <w:rPr>
           <w:b/>
-        </w:rPr>
-        <w:br w:type="page"/>
-      </w:r>
+          <w:sz w:val="45"/>
+        </w:rPr>
+        <w:t>Singleton:</w:t>
+      </w:r>
+      <w:r>
+        <w:rPr>
+          <w:b/>
+          <w:sz w:val="45"/>
+        </w:rPr>
+        <w:t xml:space="preserve"> </w:t>
+      </w:r>
+      <w:r>
+        <w:t>java/net/</w:t>
+      </w:r>
+      <w:proofErr w:type="spellStart"/>
+      <w:r>
+        <w:t>sourceforge</w:t>
+      </w:r>
+      <w:proofErr w:type="spellEnd"/>
+      <w:r>
+        <w:t>/</w:t>
+      </w:r>
+      <w:proofErr w:type="spellStart"/>
+      <w:r>
+        <w:t>ganttproject</w:t>
+      </w:r>
+      <w:proofErr w:type="spellEnd"/>
+      <w:r>
+        <w:t>/GanttOptions.java</w:t>
+      </w:r>
+    </w:p>
+    <w:p>
+      <w:pPr>
+        <w:spacing w:after="160"/>
+        <w:rPr>
+          <w:b/>
+        </w:rPr>
+      </w:pPr>
+    </w:p>
+    <w:p>
+      <w:pPr>
+        <w:spacing w:after="160"/>
+        <w:rPr>
+          <w:b/>
+        </w:rPr>
+      </w:pPr>
+    </w:p>
+    <w:p>
+      <w:pPr>
+        <w:spacing w:after="160"/>
+        <w:rPr>
+          <w:b/>
+        </w:rPr>
+      </w:pPr>
+    </w:p>
+    <w:p>
+      <w:pPr>
+        <w:spacing w:after="160"/>
+        <w:rPr>
+          <w:b/>
+        </w:rPr>
+      </w:pPr>
+    </w:p>
+    <w:p>
+      <w:pPr>
+        <w:spacing w:after="160"/>
+        <w:rPr>
+          <w:b/>
+        </w:rPr>
+      </w:pPr>
     </w:p>
     <w:p>
       <w:pPr>
         <w:spacing w:after="160"/>
         <w:ind w:left="0" w:firstLine="0"/>
-        <w:rPr>
-          <w:b/>
-          <w:sz w:val="45"/>
+      </w:pPr>
+      <w:r>
+        <w:t xml:space="preserve">Ensures that only one </w:t>
+      </w:r>
+      <w:proofErr w:type="spellStart"/>
+      <w:r>
+        <w:t>UIConfig</w:t>
+      </w:r>
+      <w:proofErr w:type="spellEnd"/>
+      <w:r>
+        <w:t xml:space="preserve"> is created</w:t>
+      </w:r>
+      <w:r>
+        <w:t xml:space="preserve"> for each </w:t>
+      </w:r>
+      <w:proofErr w:type="spellStart"/>
+      <w:r>
+        <w:t>GanttOption</w:t>
+      </w:r>
+      <w:proofErr w:type="spellEnd"/>
+      <w:r>
+        <w:t>.</w:t>
+      </w:r>
+    </w:p>
+    <w:p>
+      <w:pPr>
+        <w:spacing w:after="160"/>
+        <w:rPr>
+          <w:b/>
         </w:rPr>
       </w:pPr>
       <w:r>
@@ -913,20 +953,19 @@
           <w:noProof/>
           <w:lang w:eastAsia="en-US"/>
         </w:rPr>
-        <w:lastRenderedPageBreak/>
         <w:drawing>
-          <wp:anchor distT="0" distB="0" distL="114300" distR="114300" simplePos="0" relativeHeight="251665408" behindDoc="1" locked="0" layoutInCell="1" allowOverlap="1" wp14:anchorId="7A8B3310" wp14:editId="4932E4D9">
+          <wp:anchor distT="0" distB="0" distL="114300" distR="114300" simplePos="0" relativeHeight="251666432" behindDoc="1" locked="0" layoutInCell="1" allowOverlap="1" wp14:anchorId="00B65F0F" wp14:editId="6F69838F">
             <wp:simplePos x="0" y="0"/>
-            <wp:positionH relativeFrom="margin">
+            <wp:positionH relativeFrom="column">
               <wp:posOffset>-3810</wp:posOffset>
             </wp:positionH>
             <wp:positionV relativeFrom="paragraph">
-              <wp:posOffset>394335</wp:posOffset>
+              <wp:posOffset>77470</wp:posOffset>
             </wp:positionV>
-            <wp:extent cx="5612130" cy="1452245"/>
-            <wp:effectExtent l="0" t="0" r="7620" b="0"/>
+            <wp:extent cx="5612130" cy="2714625"/>
+            <wp:effectExtent l="0" t="0" r="7620" b="9525"/>
             <wp:wrapNone/>
-            <wp:docPr id="8" name="Imagem 8"/>
+            <wp:docPr id="9" name="Imagem 9"/>
             <wp:cNvGraphicFramePr>
               <a:graphicFrameLocks xmlns:a="http://schemas.openxmlformats.org/drawingml/2006/main" noChangeAspect="1"/>
             </wp:cNvGraphicFramePr>
@@ -952,170 +991,6 @@
                   <pic:spPr>
                     <a:xfrm>
                       <a:off x="0" y="0"/>
-                      <a:ext cx="5612130" cy="1452245"/>
-                    </a:xfrm>
-                    <a:prstGeom prst="rect">
-                      <a:avLst/>
-                    </a:prstGeom>
-                  </pic:spPr>
-                </pic:pic>
-              </a:graphicData>
-            </a:graphic>
-          </wp:anchor>
-        </w:drawing>
-      </w:r>
-      <w:r>
-        <w:rPr>
-          <w:b/>
-          <w:sz w:val="45"/>
-        </w:rPr>
-        <w:t>Singleton:</w:t>
-      </w:r>
-      <w:r>
-        <w:rPr>
-          <w:b/>
-          <w:sz w:val="45"/>
-        </w:rPr>
-        <w:t xml:space="preserve"> </w:t>
-      </w:r>
-      <w:r>
-        <w:t>java/net/</w:t>
-      </w:r>
-      <w:proofErr w:type="spellStart"/>
-      <w:r>
-        <w:t>sourceforge</w:t>
-      </w:r>
-      <w:proofErr w:type="spellEnd"/>
-      <w:r>
-        <w:t>/</w:t>
-      </w:r>
-      <w:proofErr w:type="spellStart"/>
-      <w:r>
-        <w:t>ganttproject</w:t>
-      </w:r>
-      <w:proofErr w:type="spellEnd"/>
-      <w:r>
-        <w:t>/GanttOptions.java</w:t>
-      </w:r>
-    </w:p>
-    <w:p>
-      <w:pPr>
-        <w:spacing w:after="160"/>
-        <w:rPr>
-          <w:b/>
-        </w:rPr>
-      </w:pPr>
-    </w:p>
-    <w:p>
-      <w:pPr>
-        <w:spacing w:after="160"/>
-        <w:rPr>
-          <w:b/>
-        </w:rPr>
-      </w:pPr>
-    </w:p>
-    <w:p>
-      <w:pPr>
-        <w:spacing w:after="160"/>
-        <w:rPr>
-          <w:b/>
-        </w:rPr>
-      </w:pPr>
-    </w:p>
-    <w:p>
-      <w:pPr>
-        <w:spacing w:after="160"/>
-        <w:rPr>
-          <w:b/>
-        </w:rPr>
-      </w:pPr>
-    </w:p>
-    <w:p>
-      <w:pPr>
-        <w:spacing w:after="160"/>
-        <w:rPr>
-          <w:b/>
-        </w:rPr>
-      </w:pPr>
-    </w:p>
-    <w:p>
-      <w:pPr>
-        <w:spacing w:after="160"/>
-        <w:ind w:left="0" w:firstLine="0"/>
-      </w:pPr>
-      <w:r>
-        <w:t xml:space="preserve">Ensures that only one </w:t>
-      </w:r>
-      <w:proofErr w:type="spellStart"/>
-      <w:r>
-        <w:t>UIConfig</w:t>
-      </w:r>
-      <w:proofErr w:type="spellEnd"/>
-      <w:r>
-        <w:t xml:space="preserve"> is created</w:t>
-      </w:r>
-      <w:r>
-        <w:t xml:space="preserve"> for each </w:t>
-      </w:r>
-      <w:proofErr w:type="spellStart"/>
-      <w:r>
-        <w:t>GanttOption</w:t>
-      </w:r>
-      <w:proofErr w:type="spellEnd"/>
-      <w:r>
-        <w:t>.</w:t>
-      </w:r>
-    </w:p>
-    <w:p>
-      <w:pPr>
-        <w:spacing w:after="160"/>
-        <w:rPr>
-          <w:b/>
-        </w:rPr>
-      </w:pPr>
-      <w:r>
-        <w:rPr>
-          <w:noProof/>
-          <w:lang w:eastAsia="en-US"/>
-        </w:rPr>
-        <w:drawing>
-          <wp:anchor distT="0" distB="0" distL="114300" distR="114300" simplePos="0" relativeHeight="251666432" behindDoc="1" locked="0" layoutInCell="1" allowOverlap="1" wp14:anchorId="00B65F0F" wp14:editId="6F69838F">
-            <wp:simplePos x="0" y="0"/>
-            <wp:positionH relativeFrom="column">
-              <wp:posOffset>-3810</wp:posOffset>
-            </wp:positionH>
-            <wp:positionV relativeFrom="paragraph">
-              <wp:posOffset>77470</wp:posOffset>
-            </wp:positionV>
-            <wp:extent cx="5612130" cy="2714625"/>
-            <wp:effectExtent l="0" t="0" r="7620" b="9525"/>
-            <wp:wrapNone/>
-            <wp:docPr id="9" name="Imagem 9"/>
-            <wp:cNvGraphicFramePr>
-              <a:graphicFrameLocks xmlns:a="http://schemas.openxmlformats.org/drawingml/2006/main" noChangeAspect="1"/>
-            </wp:cNvGraphicFramePr>
-            <a:graphic xmlns:a="http://schemas.openxmlformats.org/drawingml/2006/main">
-              <a:graphicData uri="http://schemas.openxmlformats.org/drawingml/2006/picture">
-                <pic:pic xmlns:pic="http://schemas.openxmlformats.org/drawingml/2006/picture">
-                  <pic:nvPicPr>
-                    <pic:cNvPr id="1" name=""/>
-                    <pic:cNvPicPr/>
-                  </pic:nvPicPr>
-                  <pic:blipFill>
-                    <a:blip r:embed="rId13">
-                      <a:extLst>
-                        <a:ext uri="{28A0092B-C50C-407E-A947-70E740481C1C}">
-                          <a14:useLocalDpi xmlns:a14="http://schemas.microsoft.com/office/drawing/2010/main" val="0"/>
-                        </a:ext>
-                      </a:extLst>
-                    </a:blip>
-                    <a:stretch>
-                      <a:fillRect/>
-                    </a:stretch>
-                  </pic:blipFill>
-                  <pic:spPr>
-                    <a:xfrm>
-                      <a:off x="0" y="0"/>
                       <a:ext cx="5612130" cy="2714625"/>
                     </a:xfrm>
                     <a:prstGeom prst="rect">
@@ -1173,7 +1048,7 @@
                     <pic:cNvPicPr/>
                   </pic:nvPicPr>
                   <pic:blipFill>
-                    <a:blip r:embed="rId14">
+                    <a:blip r:embed="rId13">
                       <a:extLst>
                         <a:ext uri="{28A0092B-C50C-407E-A947-70E740481C1C}">
                           <a14:useLocalDpi xmlns:a14="http://schemas.microsoft.com/office/drawing/2010/main" val="0"/>

</xml_diff>